<commit_message>
updated final draft with reproducible research section
</commit_message>
<xml_diff>
--- a/Project 0/Dissemination/Project 0 Final Report.docx
+++ b/Project 0/Dissemination/Project 0 Final Report.docx
@@ -1768,7 +1768,7 @@
           <w:u w:val="none"/>
           <w:lang w:val="en-US"/>
         </w:rPr>
-        <w:t xml:space="preserve">The overall median cortisol and DHEA levels were 4.1 nmol/L and 0.59 nmol/L, respectively. Missing data were </w:t>
+        <w:t xml:space="preserve">These observations are summarized in Table 1. </w:t>
       </w:r>
       <w:r>
         <w:rPr>
@@ -1788,7 +1788,7 @@
           <w:u w:val="none"/>
           <w:lang w:val="en-US"/>
         </w:rPr>
-        <w:t>ob</w:t>
+        <w:t>The overall me</w:t>
       </w:r>
       <w:r>
         <w:rPr>
@@ -1808,7 +1808,7 @@
           <w:u w:val="none"/>
           <w:lang w:val="en-US"/>
         </w:rPr>
-        <w:t>served</w:t>
+        <w:t xml:space="preserve">an </w:t>
       </w:r>
       <w:r>
         <w:rPr>
@@ -1828,7 +1828,7 @@
           <w:u w:val="none"/>
           <w:lang w:val="en-US"/>
         </w:rPr>
-        <w:t xml:space="preserve"> f</w:t>
+        <w:t xml:space="preserve">cortisol and DHEA levels were </w:t>
       </w:r>
       <w:r>
         <w:rPr>
@@ -1848,7 +1848,7 @@
           <w:u w:val="none"/>
           <w:lang w:val="en-US"/>
         </w:rPr>
-        <w:t xml:space="preserve">or both timing and hormone measurements, with 31 booklet times and 55 caplet times missing due to </w:t>
+        <w:t>5.7</w:t>
       </w:r>
       <w:r>
         <w:rPr>
@@ -1868,7 +1868,7 @@
           <w:u w:val="none"/>
           <w:lang w:val="en-US"/>
         </w:rPr>
-        <w:t>cap</w:t>
+        <w:t xml:space="preserve"> nmol/L and 0.</w:t>
       </w:r>
       <w:r>
         <w:rPr>
@@ -1888,7 +1888,7 @@
           <w:u w:val="none"/>
           <w:lang w:val="en-US"/>
         </w:rPr>
-        <w:t>let</w:t>
+        <w:t>91</w:t>
       </w:r>
       <w:r>
         <w:rPr>
@@ -1908,7 +1908,7 @@
           <w:u w:val="none"/>
           <w:lang w:val="en-US"/>
         </w:rPr>
-        <w:t xml:space="preserve"> </w:t>
+        <w:t xml:space="preserve"> nmol/L, respectively. Missing data were </w:t>
       </w:r>
       <w:r>
         <w:rPr>
@@ -1928,7 +1928,107 @@
           <w:u w:val="none"/>
           <w:lang w:val="en-US"/>
         </w:rPr>
-        <w:t>malfunction, laboratory error, or user error.</w:t>
+        <w:t>ob</w:t>
+      </w:r>
+      <w:r>
+        <w:rPr>
+          <w:rFonts w:ascii="Times New Roman" w:hAnsi="Times New Roman" w:eastAsia="Times New Roman" w:cs="Times New Roman"/>
+          <w:b w:val="0"/>
+          <w:bCs w:val="0"/>
+          <w:i w:val="0"/>
+          <w:iCs w:val="0"/>
+          <w:caps w:val="0"/>
+          <w:smallCaps w:val="0"/>
+          <w:strike w:val="0"/>
+          <w:dstrike w:val="0"/>
+          <w:noProof w:val="0"/>
+          <w:color w:val="000000" w:themeColor="text1" w:themeTint="FF" w:themeShade="FF"/>
+          <w:sz w:val="24"/>
+          <w:szCs w:val="24"/>
+          <w:u w:val="none"/>
+          <w:lang w:val="en-US"/>
+        </w:rPr>
+        <w:t>served</w:t>
+      </w:r>
+      <w:r>
+        <w:rPr>
+          <w:rFonts w:ascii="Times New Roman" w:hAnsi="Times New Roman" w:eastAsia="Times New Roman" w:cs="Times New Roman"/>
+          <w:b w:val="0"/>
+          <w:bCs w:val="0"/>
+          <w:i w:val="0"/>
+          <w:iCs w:val="0"/>
+          <w:caps w:val="0"/>
+          <w:smallCaps w:val="0"/>
+          <w:strike w:val="0"/>
+          <w:dstrike w:val="0"/>
+          <w:noProof w:val="0"/>
+          <w:color w:val="000000" w:themeColor="text1" w:themeTint="FF" w:themeShade="FF"/>
+          <w:sz w:val="24"/>
+          <w:szCs w:val="24"/>
+          <w:u w:val="none"/>
+          <w:lang w:val="en-US"/>
+        </w:rPr>
+        <w:t xml:space="preserve"> f</w:t>
+      </w:r>
+      <w:r>
+        <w:rPr>
+          <w:rFonts w:ascii="Times New Roman" w:hAnsi="Times New Roman" w:eastAsia="Times New Roman" w:cs="Times New Roman"/>
+          <w:b w:val="0"/>
+          <w:bCs w:val="0"/>
+          <w:i w:val="0"/>
+          <w:iCs w:val="0"/>
+          <w:caps w:val="0"/>
+          <w:smallCaps w:val="0"/>
+          <w:strike w:val="0"/>
+          <w:dstrike w:val="0"/>
+          <w:noProof w:val="0"/>
+          <w:color w:val="000000" w:themeColor="text1" w:themeTint="FF" w:themeShade="FF"/>
+          <w:sz w:val="24"/>
+          <w:szCs w:val="24"/>
+          <w:u w:val="none"/>
+          <w:lang w:val="en-US"/>
+        </w:rPr>
+        <w:t>or both timing and hormone measurements, with 31 booklet times and 55 caplet times missing due to cap</w:t>
+      </w:r>
+      <w:r>
+        <w:rPr>
+          <w:rFonts w:ascii="Times New Roman" w:hAnsi="Times New Roman" w:eastAsia="Times New Roman" w:cs="Times New Roman"/>
+          <w:b w:val="0"/>
+          <w:bCs w:val="0"/>
+          <w:i w:val="0"/>
+          <w:iCs w:val="0"/>
+          <w:caps w:val="0"/>
+          <w:smallCaps w:val="0"/>
+          <w:strike w:val="0"/>
+          <w:dstrike w:val="0"/>
+          <w:noProof w:val="0"/>
+          <w:color w:val="000000" w:themeColor="text1" w:themeTint="FF" w:themeShade="FF"/>
+          <w:sz w:val="24"/>
+          <w:szCs w:val="24"/>
+          <w:u w:val="none"/>
+          <w:lang w:val="en-US"/>
+        </w:rPr>
+        <w:t>let</w:t>
+      </w:r>
+      <w:r>
+        <w:rPr>
+          <w:rFonts w:ascii="Times New Roman" w:hAnsi="Times New Roman" w:eastAsia="Times New Roman" w:cs="Times New Roman"/>
+          <w:b w:val="0"/>
+          <w:bCs w:val="0"/>
+          <w:i w:val="0"/>
+          <w:iCs w:val="0"/>
+          <w:caps w:val="0"/>
+          <w:smallCaps w:val="0"/>
+          <w:strike w:val="0"/>
+          <w:dstrike w:val="0"/>
+          <w:noProof w:val="0"/>
+          <w:color w:val="000000" w:themeColor="text1" w:themeTint="FF" w:themeShade="FF"/>
+          <w:sz w:val="24"/>
+          <w:szCs w:val="24"/>
+          <w:u w:val="none"/>
+          <w:lang w:val="en-US"/>
+        </w:rPr>
+        <w:t xml:space="preserve"> malfunction, laboratory error, or user error.</w:t>
       </w:r>
     </w:p>
     <w:p>
@@ -2017,6 +2117,7 @@
       <w:pPr>
         <w:pStyle w:val="Normal"/>
         <w:spacing w:before="0" w:beforeAutospacing="off" w:after="0" w:afterAutospacing="off" w:line="480" w:lineRule="auto"/>
+        <w:ind w:firstLine="720"/>
         <w:jc w:val="left"/>
         <w:rPr>
           <w:rFonts w:ascii="Times New Roman" w:hAnsi="Times New Roman" w:eastAsia="Times New Roman" w:cs="Times New Roman"/>
@@ -4100,18 +4201,720 @@
         <w:br w:type="page"/>
       </w:r>
     </w:p>
+    <w:p>
+      <w:pPr>
+        <w:bidi w:val="0"/>
+        <w:jc w:val="center"/>
+        <w:rPr>
+          <w:b w:val="1"/>
+          <w:bCs w:val="1"/>
+        </w:rPr>
+      </w:pPr>
+      <w:r>
+        <w:rPr>
+          <w:b w:val="1"/>
+          <w:bCs w:val="1"/>
+        </w:rPr>
+        <w:t>Table 1.</w:t>
+      </w:r>
+      <w:r>
+        <w:rPr>
+          <w:b w:val="1"/>
+          <w:bCs w:val="1"/>
+        </w:rPr>
+        <w:t xml:space="preserve"> </w:t>
+      </w:r>
+      <w:r>
+        <w:rPr>
+          <w:b w:val="0"/>
+          <w:bCs w:val="0"/>
+        </w:rPr>
+        <w:t>Summary Statistics of SPIT Booklet Samples</w:t>
+      </w:r>
+    </w:p>
     <w:tbl>
       <w:tblPr>
         <w:tblStyle w:val="TableNormal"/>
         <w:bidiVisual w:val="0"/>
-        <w:tblW w:w="0" w:type="auto"/>
-        <w:tblInd w:w="-1335" w:type="dxa"/>
+        <w:tblW w:w="6890" w:type="dxa"/>
+        <w:jc w:val="center"/>
         <w:tblLook w:val="06A0" w:firstRow="1" w:lastRow="0" w:firstColumn="1" w:lastColumn="0" w:noHBand="1" w:noVBand="1"/>
       </w:tblPr>
       <w:tblGrid>
         <w:gridCol w:w="3150"/>
         <w:gridCol w:w="1690"/>
         <w:gridCol w:w="2050"/>
+      </w:tblGrid>
+      <w:tr>
+        <w:trPr>
+          <w:trHeight w:val="300"/>
+        </w:trPr>
+        <w:tc>
+          <w:tcPr>
+            <w:tcW w:w="3150" w:type="dxa"/>
+            <w:tcBorders>
+              <w:top w:val="single" w:color="000000" w:themeColor="text1" w:sz="12"/>
+              <w:bottom w:val="single" w:color="000000" w:themeColor="text1" w:sz="12"/>
+            </w:tcBorders>
+            <w:tcMar/>
+            <w:vAlign w:val="center"/>
+          </w:tcPr>
+          <w:p>
+            <w:pPr>
+              <w:spacing w:before="0" w:beforeAutospacing="off" w:after="0" w:afterAutospacing="off"/>
+              <w:jc w:val="center"/>
+            </w:pPr>
+            <w:r>
+              <w:rPr>
+                <w:b w:val="1"/>
+                <w:bCs w:val="1"/>
+              </w:rPr>
+              <w:t>Characteristic</w:t>
+            </w:r>
+          </w:p>
+        </w:tc>
+        <w:tc>
+          <w:tcPr>
+            <w:tcW w:w="1690" w:type="dxa"/>
+            <w:tcBorders>
+              <w:top w:val="single" w:color="000000" w:themeColor="text1" w:sz="12"/>
+              <w:bottom w:val="single" w:color="000000" w:themeColor="text1" w:sz="12"/>
+            </w:tcBorders>
+            <w:tcMar/>
+            <w:vAlign w:val="center"/>
+          </w:tcPr>
+          <w:p>
+            <w:pPr>
+              <w:spacing w:before="0" w:beforeAutospacing="off" w:after="0" w:afterAutospacing="off"/>
+              <w:jc w:val="center"/>
+            </w:pPr>
+            <w:r>
+              <w:rPr>
+                <w:b w:val="1"/>
+                <w:bCs w:val="1"/>
+              </w:rPr>
+              <w:t xml:space="preserve">Waking </w:t>
+            </w:r>
+          </w:p>
+          <w:p>
+            <w:pPr>
+              <w:spacing w:before="0" w:beforeAutospacing="off" w:after="0" w:afterAutospacing="off"/>
+              <w:jc w:val="center"/>
+              <w:rPr>
+                <w:b w:val="0"/>
+                <w:bCs w:val="0"/>
+              </w:rPr>
+            </w:pPr>
+            <w:r>
+              <w:rPr>
+                <w:b w:val="0"/>
+                <w:bCs w:val="0"/>
+              </w:rPr>
+              <w:t>(N = 89)</w:t>
+            </w:r>
+            <w:r>
+              <w:rPr>
+                <w:b w:val="0"/>
+                <w:bCs w:val="0"/>
+                <w:vertAlign w:val="superscript"/>
+              </w:rPr>
+              <w:t>1</w:t>
+            </w:r>
+          </w:p>
+        </w:tc>
+        <w:tc>
+          <w:tcPr>
+            <w:tcW w:w="2050" w:type="dxa"/>
+            <w:tcBorders>
+              <w:top w:val="single" w:color="000000" w:themeColor="text1" w:sz="12"/>
+              <w:bottom w:val="single" w:color="000000" w:themeColor="text1" w:sz="12"/>
+            </w:tcBorders>
+            <w:tcMar/>
+            <w:vAlign w:val="center"/>
+          </w:tcPr>
+          <w:p>
+            <w:pPr>
+              <w:spacing w:before="0" w:beforeAutospacing="off" w:after="0" w:afterAutospacing="off"/>
+              <w:jc w:val="center"/>
+            </w:pPr>
+            <w:r>
+              <w:rPr>
+                <w:b w:val="1"/>
+                <w:bCs w:val="1"/>
+              </w:rPr>
+              <w:t xml:space="preserve">30-Minutes </w:t>
+            </w:r>
+          </w:p>
+          <w:p>
+            <w:pPr>
+              <w:pStyle w:val="Normal"/>
+              <w:spacing w:before="0" w:beforeAutospacing="off" w:after="0" w:afterAutospacing="off"/>
+              <w:jc w:val="center"/>
+              <w:rPr>
+                <w:b w:val="0"/>
+                <w:bCs w:val="0"/>
+              </w:rPr>
+            </w:pPr>
+            <w:r>
+              <w:rPr>
+                <w:b w:val="0"/>
+                <w:bCs w:val="0"/>
+              </w:rPr>
+              <w:t>(N = 90)</w:t>
+            </w:r>
+            <w:r>
+              <w:rPr>
+                <w:b w:val="0"/>
+                <w:bCs w:val="0"/>
+                <w:vertAlign w:val="superscript"/>
+              </w:rPr>
+              <w:t>1</w:t>
+            </w:r>
+          </w:p>
+        </w:tc>
+      </w:tr>
+      <w:tr>
+        <w:trPr>
+          <w:trHeight w:val="300"/>
+        </w:trPr>
+        <w:tc>
+          <w:tcPr>
+            <w:tcW w:w="3150" w:type="dxa"/>
+            <w:tcBorders>
+              <w:top w:val="single" w:color="000000" w:themeColor="text1" w:sz="12"/>
+            </w:tcBorders>
+            <w:tcMar/>
+            <w:vAlign w:val="center"/>
+          </w:tcPr>
+          <w:p>
+            <w:pPr>
+              <w:spacing w:before="0" w:beforeAutospacing="off" w:after="0" w:afterAutospacing="off"/>
+              <w:rPr>
+                <w:b w:val="0"/>
+                <w:bCs w:val="0"/>
+              </w:rPr>
+            </w:pPr>
+            <w:r>
+              <w:rPr>
+                <w:b w:val="0"/>
+                <w:bCs w:val="0"/>
+              </w:rPr>
+              <w:t>Cortisol (nmol/L)</w:t>
+            </w:r>
+          </w:p>
+        </w:tc>
+        <w:tc>
+          <w:tcPr>
+            <w:tcW w:w="1690" w:type="dxa"/>
+            <w:tcBorders>
+              <w:top w:val="single" w:color="000000" w:themeColor="text1" w:sz="12"/>
+            </w:tcBorders>
+            <w:tcMar/>
+            <w:vAlign w:val="center"/>
+          </w:tcPr>
+          <w:p>
+            <w:pPr>
+              <w:pStyle w:val="Normal"/>
+              <w:suppressLineNumbers w:val="0"/>
+              <w:bidi w:val="0"/>
+              <w:spacing w:before="0" w:beforeAutospacing="off" w:after="0" w:afterAutospacing="off" w:line="279" w:lineRule="auto"/>
+              <w:ind w:left="0" w:right="0"/>
+              <w:jc w:val="center"/>
+            </w:pPr>
+            <w:r>
+              <w:rPr/>
+              <w:t>7.3 (6.0)</w:t>
+            </w:r>
+          </w:p>
+        </w:tc>
+        <w:tc>
+          <w:tcPr>
+            <w:tcW w:w="2050" w:type="dxa"/>
+            <w:tcBorders>
+              <w:top w:val="single" w:color="000000" w:themeColor="text1" w:sz="12"/>
+            </w:tcBorders>
+            <w:tcMar/>
+            <w:vAlign w:val="center"/>
+          </w:tcPr>
+          <w:p>
+            <w:pPr>
+              <w:pStyle w:val="Normal"/>
+              <w:suppressLineNumbers w:val="0"/>
+              <w:bidi w:val="0"/>
+              <w:spacing w:before="0" w:beforeAutospacing="off" w:after="0" w:afterAutospacing="off" w:line="279" w:lineRule="auto"/>
+              <w:ind w:left="0" w:right="0"/>
+              <w:jc w:val="center"/>
+            </w:pPr>
+            <w:r>
+              <w:rPr/>
+              <w:t>9.0 (5.0)</w:t>
+            </w:r>
+          </w:p>
+        </w:tc>
+      </w:tr>
+      <w:tr>
+        <w:trPr>
+          <w:trHeight w:val="300"/>
+        </w:trPr>
+        <w:tc>
+          <w:tcPr>
+            <w:tcW w:w="3150" w:type="dxa"/>
+            <w:tcMar/>
+            <w:vAlign w:val="center"/>
+          </w:tcPr>
+          <w:p>
+            <w:pPr>
+              <w:spacing w:before="0" w:beforeAutospacing="off" w:after="0" w:afterAutospacing="off"/>
+              <w:rPr>
+                <w:b w:val="0"/>
+                <w:bCs w:val="0"/>
+              </w:rPr>
+            </w:pPr>
+            <w:r>
+              <w:rPr>
+                <w:b w:val="0"/>
+                <w:bCs w:val="0"/>
+              </w:rPr>
+              <w:t>DHEA (nmol/L)</w:t>
+            </w:r>
+          </w:p>
+        </w:tc>
+        <w:tc>
+          <w:tcPr>
+            <w:tcW w:w="1690" w:type="dxa"/>
+            <w:tcMar/>
+            <w:vAlign w:val="center"/>
+          </w:tcPr>
+          <w:p>
+            <w:pPr>
+              <w:pStyle w:val="Normal"/>
+              <w:suppressLineNumbers w:val="0"/>
+              <w:bidi w:val="0"/>
+              <w:spacing w:before="0" w:beforeAutospacing="off" w:after="0" w:afterAutospacing="off" w:line="279" w:lineRule="auto"/>
+              <w:ind w:left="0" w:right="0"/>
+              <w:jc w:val="center"/>
+            </w:pPr>
+            <w:r>
+              <w:rPr/>
+              <w:t>1.63 (1.06)</w:t>
+            </w:r>
+          </w:p>
+        </w:tc>
+        <w:tc>
+          <w:tcPr>
+            <w:tcW w:w="2050" w:type="dxa"/>
+            <w:tcMar/>
+            <w:vAlign w:val="center"/>
+          </w:tcPr>
+          <w:p>
+            <w:pPr>
+              <w:pStyle w:val="Normal"/>
+              <w:suppressLineNumbers w:val="0"/>
+              <w:bidi w:val="0"/>
+              <w:spacing w:before="0" w:beforeAutospacing="off" w:after="0" w:afterAutospacing="off" w:line="279" w:lineRule="auto"/>
+              <w:ind w:left="0" w:right="0"/>
+              <w:jc w:val="center"/>
+            </w:pPr>
+            <w:r>
+              <w:rPr/>
+              <w:t>1.02 (0.69)</w:t>
+            </w:r>
+          </w:p>
+        </w:tc>
+      </w:tr>
+      <w:tr>
+        <w:trPr>
+          <w:trHeight w:val="300"/>
+        </w:trPr>
+        <w:tc>
+          <w:tcPr>
+            <w:tcW w:w="3150" w:type="dxa"/>
+            <w:tcMar/>
+            <w:vAlign w:val="center"/>
+          </w:tcPr>
+          <w:p>
+            <w:pPr>
+              <w:spacing w:before="0" w:beforeAutospacing="off" w:after="0" w:afterAutospacing="off"/>
+              <w:rPr>
+                <w:b w:val="0"/>
+                <w:bCs w:val="0"/>
+              </w:rPr>
+            </w:pPr>
+            <w:r>
+              <w:rPr>
+                <w:b w:val="0"/>
+                <w:bCs w:val="0"/>
+              </w:rPr>
+              <w:t xml:space="preserve">Booklet </w:t>
+            </w:r>
+            <w:r>
+              <w:rPr>
+                <w:b w:val="0"/>
+                <w:bCs w:val="0"/>
+              </w:rPr>
+              <w:t>Time</w:t>
+            </w:r>
+            <w:r>
+              <w:rPr>
+                <w:b w:val="0"/>
+                <w:bCs w:val="0"/>
+              </w:rPr>
+              <w:t xml:space="preserve"> (minutes)</w:t>
+            </w:r>
+            <w:r>
+              <w:rPr>
+                <w:b w:val="0"/>
+                <w:bCs w:val="0"/>
+                <w:vertAlign w:val="superscript"/>
+              </w:rPr>
+              <w:t>2</w:t>
+            </w:r>
+          </w:p>
+        </w:tc>
+        <w:tc>
+          <w:tcPr>
+            <w:tcW w:w="1690" w:type="dxa"/>
+            <w:tcMar/>
+            <w:vAlign w:val="center"/>
+          </w:tcPr>
+          <w:p>
+            <w:pPr>
+              <w:pStyle w:val="Normal"/>
+              <w:suppressLineNumbers w:val="0"/>
+              <w:bidi w:val="0"/>
+              <w:spacing w:before="0" w:beforeAutospacing="off" w:after="0" w:afterAutospacing="off" w:line="279" w:lineRule="auto"/>
+              <w:ind w:left="0" w:right="0"/>
+              <w:jc w:val="center"/>
+            </w:pPr>
+            <w:r>
+              <w:rPr/>
+              <w:t>1 (4)</w:t>
+            </w:r>
+          </w:p>
+        </w:tc>
+        <w:tc>
+          <w:tcPr>
+            <w:tcW w:w="2050" w:type="dxa"/>
+            <w:tcMar/>
+            <w:vAlign w:val="center"/>
+          </w:tcPr>
+          <w:p>
+            <w:pPr>
+              <w:pStyle w:val="Normal"/>
+              <w:suppressLineNumbers w:val="0"/>
+              <w:bidi w:val="0"/>
+              <w:spacing w:before="0" w:beforeAutospacing="off" w:after="0" w:afterAutospacing="off" w:line="279" w:lineRule="auto"/>
+              <w:ind w:left="0" w:right="0"/>
+              <w:jc w:val="center"/>
+            </w:pPr>
+            <w:r>
+              <w:rPr/>
+              <w:t>34 (11)</w:t>
+            </w:r>
+          </w:p>
+        </w:tc>
+      </w:tr>
+      <w:tr>
+        <w:trPr>
+          <w:trHeight w:val="300"/>
+        </w:trPr>
+        <w:tc>
+          <w:tcPr>
+            <w:tcW w:w="3150" w:type="dxa"/>
+            <w:tcMar/>
+            <w:vAlign w:val="center"/>
+          </w:tcPr>
+          <w:p>
+            <w:pPr>
+              <w:spacing w:before="0" w:beforeAutospacing="off" w:after="0" w:afterAutospacing="off"/>
+              <w:rPr>
+                <w:b w:val="0"/>
+                <w:bCs w:val="0"/>
+              </w:rPr>
+            </w:pPr>
+            <w:r>
+              <w:rPr>
+                <w:b w:val="0"/>
+                <w:bCs w:val="0"/>
+              </w:rPr>
+              <w:t xml:space="preserve">     </w:t>
+            </w:r>
+            <w:r>
+              <w:rPr>
+                <w:b w:val="0"/>
+                <w:bCs w:val="0"/>
+              </w:rPr>
+              <w:t>Missing</w:t>
+            </w:r>
+          </w:p>
+        </w:tc>
+        <w:tc>
+          <w:tcPr>
+            <w:tcW w:w="1690" w:type="dxa"/>
+            <w:tcMar/>
+            <w:vAlign w:val="center"/>
+          </w:tcPr>
+          <w:p>
+            <w:pPr>
+              <w:spacing w:before="0" w:beforeAutospacing="off" w:after="0" w:afterAutospacing="off"/>
+              <w:jc w:val="center"/>
+            </w:pPr>
+            <w:r>
+              <w:rPr/>
+              <w:t>5</w:t>
+            </w:r>
+          </w:p>
+        </w:tc>
+        <w:tc>
+          <w:tcPr>
+            <w:tcW w:w="2050" w:type="dxa"/>
+            <w:tcMar/>
+            <w:vAlign w:val="center"/>
+          </w:tcPr>
+          <w:p>
+            <w:pPr>
+              <w:spacing w:before="0" w:beforeAutospacing="off" w:after="0" w:afterAutospacing="off"/>
+              <w:jc w:val="center"/>
+            </w:pPr>
+            <w:r>
+              <w:rPr/>
+              <w:t>5</w:t>
+            </w:r>
+          </w:p>
+        </w:tc>
+      </w:tr>
+      <w:tr>
+        <w:trPr>
+          <w:trHeight w:val="300"/>
+        </w:trPr>
+        <w:tc>
+          <w:tcPr>
+            <w:tcW w:w="3150" w:type="dxa"/>
+            <w:tcMar/>
+            <w:vAlign w:val="center"/>
+          </w:tcPr>
+          <w:p>
+            <w:pPr>
+              <w:pStyle w:val="Normal"/>
+              <w:spacing w:before="0" w:beforeAutospacing="off" w:after="0" w:afterAutospacing="off"/>
+              <w:rPr>
+                <w:b w:val="0"/>
+                <w:bCs w:val="0"/>
+              </w:rPr>
+            </w:pPr>
+            <w:r>
+              <w:rPr>
+                <w:b w:val="0"/>
+                <w:bCs w:val="0"/>
+              </w:rPr>
+              <w:t>Cap</w:t>
+            </w:r>
+            <w:r>
+              <w:rPr>
+                <w:b w:val="0"/>
+                <w:bCs w:val="0"/>
+              </w:rPr>
+              <w:t>let</w:t>
+            </w:r>
+            <w:r>
+              <w:rPr>
+                <w:b w:val="0"/>
+                <w:bCs w:val="0"/>
+              </w:rPr>
+              <w:t xml:space="preserve"> </w:t>
+            </w:r>
+            <w:r>
+              <w:rPr>
+                <w:b w:val="0"/>
+                <w:bCs w:val="0"/>
+              </w:rPr>
+              <w:t>Time</w:t>
+            </w:r>
+            <w:r>
+              <w:rPr>
+                <w:b w:val="0"/>
+                <w:bCs w:val="0"/>
+              </w:rPr>
+              <w:t xml:space="preserve"> (minutes)</w:t>
+            </w:r>
+            <w:r>
+              <w:rPr>
+                <w:b w:val="0"/>
+                <w:bCs w:val="0"/>
+                <w:vertAlign w:val="superscript"/>
+              </w:rPr>
+              <w:t>2</w:t>
+            </w:r>
+          </w:p>
+        </w:tc>
+        <w:tc>
+          <w:tcPr>
+            <w:tcW w:w="1690" w:type="dxa"/>
+            <w:tcMar/>
+            <w:vAlign w:val="center"/>
+          </w:tcPr>
+          <w:p>
+            <w:pPr>
+              <w:pStyle w:val="Normal"/>
+              <w:suppressLineNumbers w:val="0"/>
+              <w:bidi w:val="0"/>
+              <w:spacing w:before="0" w:beforeAutospacing="off" w:after="0" w:afterAutospacing="off" w:line="279" w:lineRule="auto"/>
+              <w:ind w:left="0" w:right="0"/>
+              <w:jc w:val="center"/>
+            </w:pPr>
+            <w:r>
+              <w:rPr/>
+              <w:t>5 (9)</w:t>
+            </w:r>
+          </w:p>
+        </w:tc>
+        <w:tc>
+          <w:tcPr>
+            <w:tcW w:w="2050" w:type="dxa"/>
+            <w:tcMar/>
+            <w:vAlign w:val="center"/>
+          </w:tcPr>
+          <w:p>
+            <w:pPr>
+              <w:pStyle w:val="Normal"/>
+              <w:suppressLineNumbers w:val="0"/>
+              <w:bidi w:val="0"/>
+              <w:spacing w:before="0" w:beforeAutospacing="off" w:after="0" w:afterAutospacing="off" w:line="279" w:lineRule="auto"/>
+              <w:ind w:left="0" w:right="0"/>
+              <w:jc w:val="center"/>
+            </w:pPr>
+            <w:r>
+              <w:rPr/>
+              <w:t>50 (36)</w:t>
+            </w:r>
+          </w:p>
+        </w:tc>
+      </w:tr>
+      <w:tr>
+        <w:trPr>
+          <w:trHeight w:val="300"/>
+        </w:trPr>
+        <w:tc>
+          <w:tcPr>
+            <w:tcW w:w="3150" w:type="dxa"/>
+            <w:tcBorders>
+              <w:bottom w:val="single" w:color="000000" w:themeColor="text1" w:sz="12"/>
+            </w:tcBorders>
+            <w:tcMar/>
+            <w:vAlign w:val="center"/>
+          </w:tcPr>
+          <w:p>
+            <w:pPr>
+              <w:spacing w:before="0" w:beforeAutospacing="off" w:after="0" w:afterAutospacing="off"/>
+              <w:rPr>
+                <w:b w:val="0"/>
+                <w:bCs w:val="0"/>
+              </w:rPr>
+            </w:pPr>
+            <w:r>
+              <w:rPr>
+                <w:b w:val="0"/>
+                <w:bCs w:val="0"/>
+              </w:rPr>
+              <w:t xml:space="preserve">     </w:t>
+            </w:r>
+            <w:r>
+              <w:rPr>
+                <w:b w:val="0"/>
+                <w:bCs w:val="0"/>
+              </w:rPr>
+              <w:t xml:space="preserve">Missing </w:t>
+            </w:r>
+          </w:p>
+        </w:tc>
+        <w:tc>
+          <w:tcPr>
+            <w:tcW w:w="1690" w:type="dxa"/>
+            <w:tcBorders>
+              <w:bottom w:val="single" w:color="000000" w:themeColor="text1" w:sz="12"/>
+            </w:tcBorders>
+            <w:tcMar/>
+            <w:vAlign w:val="center"/>
+          </w:tcPr>
+          <w:p>
+            <w:pPr>
+              <w:spacing w:before="0" w:beforeAutospacing="off" w:after="0" w:afterAutospacing="off"/>
+              <w:jc w:val="center"/>
+            </w:pPr>
+            <w:r>
+              <w:rPr/>
+              <w:t>14</w:t>
+            </w:r>
+          </w:p>
+        </w:tc>
+        <w:tc>
+          <w:tcPr>
+            <w:tcW w:w="2050" w:type="dxa"/>
+            <w:tcBorders>
+              <w:bottom w:val="single" w:color="000000" w:themeColor="text1" w:sz="12"/>
+            </w:tcBorders>
+            <w:tcMar/>
+            <w:vAlign w:val="center"/>
+          </w:tcPr>
+          <w:p>
+            <w:pPr>
+              <w:spacing w:before="0" w:beforeAutospacing="off" w:after="0" w:afterAutospacing="off"/>
+              <w:jc w:val="center"/>
+            </w:pPr>
+            <w:r>
+              <w:rPr/>
+              <w:t>22</w:t>
+            </w:r>
+          </w:p>
+        </w:tc>
+      </w:tr>
+    </w:tbl>
+    <w:p>
+      <w:pPr>
+        <w:bidi w:val="0"/>
+        <w:spacing w:before="0" w:beforeAutospacing="off" w:after="0" w:afterAutospacing="off" w:line="480" w:lineRule="auto"/>
+        <w:jc w:val="center"/>
+        <w:rPr>
+          <w:b w:val="1"/>
+          <w:bCs w:val="1"/>
+        </w:rPr>
+      </w:pPr>
+    </w:p>
+    <w:p>
+      <w:pPr>
+        <w:bidi w:val="0"/>
+        <w:spacing w:before="0" w:beforeAutospacing="off" w:after="0" w:afterAutospacing="off" w:line="480" w:lineRule="auto"/>
+        <w:jc w:val="center"/>
+        <w:rPr>
+          <w:b w:val="1"/>
+          <w:bCs w:val="1"/>
+        </w:rPr>
+      </w:pPr>
+      <w:r>
+        <w:rPr>
+          <w:b w:val="1"/>
+          <w:bCs w:val="1"/>
+        </w:rPr>
+        <w:t xml:space="preserve">Table 1. </w:t>
+      </w:r>
+      <w:r>
+        <w:rPr>
+          <w:b w:val="0"/>
+          <w:bCs w:val="0"/>
+        </w:rPr>
+        <w:t>Summary Statistics of SPIT Booklet Samples (Continued)</w:t>
+      </w:r>
+    </w:p>
+    <w:tbl>
+      <w:tblPr>
+        <w:tblStyle w:val="TableNormal"/>
+        <w:bidiVisual w:val="0"/>
+        <w:tblW w:w="0" w:type="auto"/>
+        <w:jc w:val="center"/>
+        <w:tblLook w:val="06A0" w:firstRow="1" w:lastRow="0" w:firstColumn="1" w:lastColumn="0" w:noHBand="1" w:noVBand="1"/>
+      </w:tblPr>
+      <w:tblGrid>
+        <w:gridCol w:w="3150"/>
         <w:gridCol w:w="1600"/>
         <w:gridCol w:w="1850"/>
         <w:gridCol w:w="1783"/>
@@ -4146,80 +4949,6 @@
         </w:tc>
         <w:tc>
           <w:tcPr>
-            <w:tcW w:w="1690" w:type="dxa"/>
-            <w:tcBorders>
-              <w:top w:val="single" w:color="000000" w:themeColor="text1" w:sz="12"/>
-              <w:bottom w:val="single" w:color="000000" w:themeColor="text1" w:sz="12"/>
-            </w:tcBorders>
-            <w:tcMar/>
-            <w:vAlign w:val="center"/>
-          </w:tcPr>
-          <w:p>
-            <w:pPr>
-              <w:spacing w:before="0" w:beforeAutospacing="off" w:after="0" w:afterAutospacing="off"/>
-              <w:jc w:val="center"/>
-            </w:pPr>
-            <w:r>
-              <w:rPr>
-                <w:b w:val="1"/>
-                <w:bCs w:val="1"/>
-              </w:rPr>
-              <w:t xml:space="preserve">Waking </w:t>
-            </w:r>
-          </w:p>
-          <w:p>
-            <w:pPr>
-              <w:spacing w:before="0" w:beforeAutospacing="off" w:after="0" w:afterAutospacing="off"/>
-              <w:jc w:val="center"/>
-            </w:pPr>
-            <w:r>
-              <w:rPr>
-                <w:b w:val="1"/>
-                <w:bCs w:val="1"/>
-              </w:rPr>
-              <w:t>(N = 89)</w:t>
-            </w:r>
-          </w:p>
-        </w:tc>
-        <w:tc>
-          <w:tcPr>
-            <w:tcW w:w="2050" w:type="dxa"/>
-            <w:tcBorders>
-              <w:top w:val="single" w:color="000000" w:themeColor="text1" w:sz="12"/>
-              <w:bottom w:val="single" w:color="000000" w:themeColor="text1" w:sz="12"/>
-            </w:tcBorders>
-            <w:tcMar/>
-            <w:vAlign w:val="center"/>
-          </w:tcPr>
-          <w:p>
-            <w:pPr>
-              <w:spacing w:before="0" w:beforeAutospacing="off" w:after="0" w:afterAutospacing="off"/>
-              <w:jc w:val="center"/>
-            </w:pPr>
-            <w:r>
-              <w:rPr>
-                <w:b w:val="1"/>
-                <w:bCs w:val="1"/>
-              </w:rPr>
-              <w:t xml:space="preserve">30-Minutes </w:t>
-            </w:r>
-          </w:p>
-          <w:p>
-            <w:pPr>
-              <w:spacing w:before="0" w:beforeAutospacing="off" w:after="0" w:afterAutospacing="off"/>
-              <w:jc w:val="center"/>
-            </w:pPr>
-            <w:r>
-              <w:rPr>
-                <w:b w:val="1"/>
-                <w:bCs w:val="1"/>
-              </w:rPr>
-              <w:t>(N = 90)</w:t>
-            </w:r>
-          </w:p>
-        </w:tc>
-        <w:tc>
-          <w:tcPr>
             <w:tcW w:w="1600" w:type="dxa"/>
             <w:tcBorders>
               <w:top w:val="single" w:color="000000" w:themeColor="text1" w:sz="12"/>
@@ -4243,15 +4972,28 @@
           </w:p>
           <w:p>
             <w:pPr>
+              <w:pStyle w:val="Normal"/>
               <w:spacing w:before="0" w:beforeAutospacing="off" w:after="0" w:afterAutospacing="off"/>
               <w:jc w:val="center"/>
-            </w:pPr>
-            <w:r>
               <w:rPr>
-                <w:b w:val="1"/>
-                <w:bCs w:val="1"/>
+                <w:b w:val="0"/>
+                <w:bCs w:val="0"/>
+              </w:rPr>
+            </w:pPr>
+            <w:r>
+              <w:rPr>
+                <w:b w:val="0"/>
+                <w:bCs w:val="0"/>
               </w:rPr>
               <w:t>(N = 91)</w:t>
+            </w:r>
+            <w:r>
+              <w:rPr>
+                <w:b w:val="0"/>
+                <w:bCs w:val="0"/>
+                <w:vertAlign w:val="superscript"/>
+              </w:rPr>
+              <w:t>1</w:t>
             </w:r>
           </w:p>
         </w:tc>
@@ -4280,15 +5022,28 @@
           </w:p>
           <w:p>
             <w:pPr>
+              <w:pStyle w:val="Normal"/>
               <w:spacing w:before="0" w:beforeAutospacing="off" w:after="0" w:afterAutospacing="off"/>
               <w:jc w:val="center"/>
-            </w:pPr>
-            <w:r>
               <w:rPr>
-                <w:b w:val="1"/>
-                <w:bCs w:val="1"/>
+                <w:b w:val="0"/>
+                <w:bCs w:val="0"/>
+              </w:rPr>
+            </w:pPr>
+            <w:r>
+              <w:rPr>
+                <w:b w:val="0"/>
+                <w:bCs w:val="0"/>
               </w:rPr>
               <w:t>(N = 90)</w:t>
+            </w:r>
+            <w:r>
+              <w:rPr>
+                <w:b w:val="0"/>
+                <w:bCs w:val="0"/>
+                <w:vertAlign w:val="superscript"/>
+              </w:rPr>
+              <w:t>1</w:t>
             </w:r>
           </w:p>
         </w:tc>
@@ -4317,15 +5072,28 @@
           </w:p>
           <w:p>
             <w:pPr>
+              <w:pStyle w:val="Normal"/>
               <w:spacing w:before="0" w:beforeAutospacing="off" w:after="0" w:afterAutospacing="off"/>
               <w:jc w:val="center"/>
-            </w:pPr>
-            <w:r>
               <w:rPr>
-                <w:b w:val="1"/>
-                <w:bCs w:val="1"/>
+                <w:b w:val="0"/>
+                <w:bCs w:val="0"/>
+              </w:rPr>
+            </w:pPr>
+            <w:r>
+              <w:rPr>
+                <w:b w:val="0"/>
+                <w:bCs w:val="0"/>
               </w:rPr>
               <w:t>(N = 360)</w:t>
+            </w:r>
+            <w:r>
+              <w:rPr>
+                <w:b w:val="0"/>
+                <w:bCs w:val="0"/>
+                <w:vertAlign w:val="superscript"/>
+              </w:rPr>
+              <w:t>1</w:t>
             </w:r>
           </w:p>
         </w:tc>
@@ -4362,44 +5130,6 @@
         </w:tc>
         <w:tc>
           <w:tcPr>
-            <w:tcW w:w="1690" w:type="dxa"/>
-            <w:tcBorders>
-              <w:top w:val="single" w:color="000000" w:themeColor="text1" w:sz="12"/>
-            </w:tcBorders>
-            <w:tcMar/>
-            <w:vAlign w:val="center"/>
-          </w:tcPr>
-          <w:p>
-            <w:pPr>
-              <w:spacing w:before="0" w:beforeAutospacing="off" w:after="0" w:afterAutospacing="off"/>
-            </w:pPr>
-            <w:r>
-              <w:rPr/>
-              <w:t>5.4 (3.8, 8.2)</w:t>
-            </w:r>
-          </w:p>
-        </w:tc>
-        <w:tc>
-          <w:tcPr>
-            <w:tcW w:w="2050" w:type="dxa"/>
-            <w:tcBorders>
-              <w:top w:val="single" w:color="000000" w:themeColor="text1" w:sz="12"/>
-            </w:tcBorders>
-            <w:tcMar/>
-            <w:vAlign w:val="center"/>
-          </w:tcPr>
-          <w:p>
-            <w:pPr>
-              <w:spacing w:before="0" w:beforeAutospacing="off" w:after="0" w:afterAutospacing="off"/>
-            </w:pPr>
-            <w:r>
-              <w:rPr/>
-              <w:t>8.8 (5.9, 11.4)</w:t>
-            </w:r>
-          </w:p>
-        </w:tc>
-        <w:tc>
-          <w:tcPr>
             <w:tcW w:w="1600" w:type="dxa"/>
             <w:tcBorders>
               <w:top w:val="single" w:color="000000" w:themeColor="text1" w:sz="12"/>
@@ -4409,11 +5139,16 @@
           </w:tcPr>
           <w:p>
             <w:pPr>
-              <w:spacing w:before="0" w:beforeAutospacing="off" w:after="0" w:afterAutospacing="off"/>
-            </w:pPr>
-            <w:r>
-              <w:rPr/>
-              <w:t>2.8 (1.4, 4.3)</w:t>
+              <w:pStyle w:val="Normal"/>
+              <w:suppressLineNumbers w:val="0"/>
+              <w:bidi w:val="0"/>
+              <w:spacing w:before="0" w:beforeAutospacing="off" w:after="0" w:afterAutospacing="off" w:line="279" w:lineRule="auto"/>
+              <w:ind w:left="0" w:right="0"/>
+              <w:jc w:val="center"/>
+            </w:pPr>
+            <w:r>
+              <w:rPr/>
+              <w:t>3.2 (2.3)</w:t>
             </w:r>
           </w:p>
         </w:tc>
@@ -4428,11 +5163,16 @@
           </w:tcPr>
           <w:p>
             <w:pPr>
-              <w:spacing w:before="0" w:beforeAutospacing="off" w:after="0" w:afterAutospacing="off"/>
-            </w:pPr>
-            <w:r>
-              <w:rPr/>
-              <w:t>1.9 (1.0, 3.3)</w:t>
+              <w:pStyle w:val="Normal"/>
+              <w:suppressLineNumbers w:val="0"/>
+              <w:bidi w:val="0"/>
+              <w:spacing w:before="0" w:beforeAutospacing="off" w:after="0" w:afterAutospacing="off" w:line="279" w:lineRule="auto"/>
+              <w:ind w:left="0" w:right="0"/>
+              <w:jc w:val="center"/>
+            </w:pPr>
+            <w:r>
+              <w:rPr/>
+              <w:t>3.2 (5.0)</w:t>
             </w:r>
           </w:p>
         </w:tc>
@@ -4447,11 +5187,16 @@
           </w:tcPr>
           <w:p>
             <w:pPr>
-              <w:spacing w:before="0" w:beforeAutospacing="off" w:after="0" w:afterAutospacing="off"/>
-            </w:pPr>
-            <w:r>
-              <w:rPr/>
-              <w:t>4.1 (2.0, 7.5)</w:t>
+              <w:pStyle w:val="Normal"/>
+              <w:suppressLineNumbers w:val="0"/>
+              <w:bidi w:val="0"/>
+              <w:spacing w:before="0" w:beforeAutospacing="off" w:after="0" w:afterAutospacing="off" w:line="279" w:lineRule="auto"/>
+              <w:ind w:left="0" w:right="0"/>
+              <w:jc w:val="center"/>
+            </w:pPr>
+            <w:r>
+              <w:rPr/>
+              <w:t>5.7 (5.4)</w:t>
             </w:r>
           </w:p>
         </w:tc>
@@ -4485,49 +5230,22 @@
         </w:tc>
         <w:tc>
           <w:tcPr>
-            <w:tcW w:w="1690" w:type="dxa"/>
-            <w:tcMar/>
-            <w:vAlign w:val="center"/>
-          </w:tcPr>
-          <w:p>
-            <w:pPr>
-              <w:spacing w:before="0" w:beforeAutospacing="off" w:after="0" w:afterAutospacing="off"/>
-            </w:pPr>
-            <w:r>
-              <w:rPr/>
-              <w:t>1.54 (0.77, 2.09)</w:t>
-            </w:r>
-          </w:p>
-        </w:tc>
-        <w:tc>
-          <w:tcPr>
-            <w:tcW w:w="2050" w:type="dxa"/>
-            <w:tcMar/>
-            <w:vAlign w:val="center"/>
-          </w:tcPr>
-          <w:p>
-            <w:pPr>
-              <w:spacing w:before="0" w:beforeAutospacing="off" w:after="0" w:afterAutospacing="off"/>
-            </w:pPr>
-            <w:r>
-              <w:rPr/>
-              <w:t>0.93 (0.53, 1.28)</w:t>
-            </w:r>
-          </w:p>
-        </w:tc>
-        <w:tc>
-          <w:tcPr>
             <w:tcW w:w="1600" w:type="dxa"/>
             <w:tcMar/>
             <w:vAlign w:val="center"/>
           </w:tcPr>
           <w:p>
             <w:pPr>
-              <w:spacing w:before="0" w:beforeAutospacing="off" w:after="0" w:afterAutospacing="off"/>
-            </w:pPr>
-            <w:r>
-              <w:rPr/>
-              <w:t>0.40 (0.19, 0.61)</w:t>
+              <w:pStyle w:val="Normal"/>
+              <w:suppressLineNumbers w:val="0"/>
+              <w:bidi w:val="0"/>
+              <w:spacing w:before="0" w:beforeAutospacing="off" w:after="0" w:afterAutospacing="off" w:line="279" w:lineRule="auto"/>
+              <w:ind w:left="0" w:right="0"/>
+              <w:jc w:val="center"/>
+            </w:pPr>
+            <w:r>
+              <w:rPr/>
+              <w:t>0.51 (0.46)</w:t>
             </w:r>
           </w:p>
         </w:tc>
@@ -4539,11 +5257,16 @@
           </w:tcPr>
           <w:p>
             <w:pPr>
-              <w:spacing w:before="0" w:beforeAutospacing="off" w:after="0" w:afterAutospacing="off"/>
-            </w:pPr>
-            <w:r>
-              <w:rPr/>
-              <w:t>0.32 (0.16, 0.50)</w:t>
+              <w:pStyle w:val="Normal"/>
+              <w:suppressLineNumbers w:val="0"/>
+              <w:bidi w:val="0"/>
+              <w:spacing w:before="0" w:beforeAutospacing="off" w:after="0" w:afterAutospacing="off" w:line="279" w:lineRule="auto"/>
+              <w:ind w:left="0" w:right="0"/>
+              <w:jc w:val="center"/>
+            </w:pPr>
+            <w:r>
+              <w:rPr/>
+              <w:t>0.50 (0.65)</w:t>
             </w:r>
           </w:p>
         </w:tc>
@@ -4555,11 +5278,16 @@
           </w:tcPr>
           <w:p>
             <w:pPr>
-              <w:spacing w:before="0" w:beforeAutospacing="off" w:after="0" w:afterAutospacing="off"/>
-            </w:pPr>
-            <w:r>
-              <w:rPr/>
-              <w:t>0.59 (0.30, 1.26)</w:t>
+              <w:pStyle w:val="Normal"/>
+              <w:suppressLineNumbers w:val="0"/>
+              <w:bidi w:val="0"/>
+              <w:spacing w:before="0" w:beforeAutospacing="off" w:after="0" w:afterAutospacing="off" w:line="279" w:lineRule="auto"/>
+              <w:ind w:left="0" w:right="0"/>
+              <w:jc w:val="center"/>
+            </w:pPr>
+            <w:r>
+              <w:rPr/>
+              <w:t>0.91 (0.88)</w:t>
             </w:r>
           </w:p>
         </w:tc>
@@ -4587,39 +5315,29 @@
                 <w:b w:val="0"/>
                 <w:bCs w:val="0"/>
               </w:rPr>
-              <w:t>Booklet Minutes Since Waking</w:t>
-            </w:r>
-          </w:p>
-        </w:tc>
-        <w:tc>
-          <w:tcPr>
-            <w:tcW w:w="1690" w:type="dxa"/>
-            <w:tcMar/>
-            <w:vAlign w:val="center"/>
-          </w:tcPr>
-          <w:p>
-            <w:pPr>
-              <w:spacing w:before="0" w:beforeAutospacing="off" w:after="0" w:afterAutospacing="off"/>
-            </w:pPr>
-            <w:r>
-              <w:rPr/>
-              <w:t>0 (0, 0)</w:t>
-            </w:r>
-          </w:p>
-        </w:tc>
-        <w:tc>
-          <w:tcPr>
-            <w:tcW w:w="2050" w:type="dxa"/>
-            <w:tcMar/>
-            <w:vAlign w:val="center"/>
-          </w:tcPr>
-          <w:p>
-            <w:pPr>
-              <w:spacing w:before="0" w:beforeAutospacing="off" w:after="0" w:afterAutospacing="off"/>
-            </w:pPr>
-            <w:r>
-              <w:rPr/>
-              <w:t>30 (30, 35)</w:t>
+              <w:t xml:space="preserve">Booklet </w:t>
+            </w:r>
+            <w:r>
+              <w:rPr>
+                <w:b w:val="0"/>
+                <w:bCs w:val="0"/>
+              </w:rPr>
+              <w:t>Time</w:t>
+            </w:r>
+            <w:r>
+              <w:rPr>
+                <w:b w:val="0"/>
+                <w:bCs w:val="0"/>
+              </w:rPr>
+              <w:t xml:space="preserve"> (minutes)</w:t>
+            </w:r>
+            <w:r>
+              <w:rPr>
+                <w:b w:val="0"/>
+                <w:bCs w:val="0"/>
+                <w:vertAlign w:val="superscript"/>
+              </w:rPr>
+              <w:t>2</w:t>
             </w:r>
           </w:p>
         </w:tc>
@@ -4632,10 +5350,11 @@
           <w:p>
             <w:pPr>
               <w:spacing w:before="0" w:beforeAutospacing="off" w:after="0" w:afterAutospacing="off"/>
-            </w:pPr>
-            <w:r>
-              <w:rPr/>
-              <w:t>329 (255, 375)</w:t>
+              <w:jc w:val="center"/>
+            </w:pPr>
+            <w:r>
+              <w:rPr/>
+              <w:t>323 (84)</w:t>
             </w:r>
           </w:p>
         </w:tc>
@@ -4647,11 +5366,16 @@
           </w:tcPr>
           <w:p>
             <w:pPr>
-              <w:spacing w:before="0" w:beforeAutospacing="off" w:after="0" w:afterAutospacing="off"/>
-            </w:pPr>
-            <w:r>
-              <w:rPr/>
-              <w:t>605 (600, 644)</w:t>
+              <w:pStyle w:val="Normal"/>
+              <w:suppressLineNumbers w:val="0"/>
+              <w:bidi w:val="0"/>
+              <w:spacing w:before="0" w:beforeAutospacing="off" w:after="0" w:afterAutospacing="off" w:line="279" w:lineRule="auto"/>
+              <w:ind w:left="0" w:right="0"/>
+              <w:jc w:val="center"/>
+            </w:pPr>
+            <w:r>
+              <w:rPr/>
+              <w:t>641 (85)</w:t>
             </w:r>
           </w:p>
         </w:tc>
@@ -4663,11 +5387,16 @@
           </w:tcPr>
           <w:p>
             <w:pPr>
-              <w:spacing w:before="0" w:beforeAutospacing="off" w:after="0" w:afterAutospacing="off"/>
-            </w:pPr>
-            <w:r>
-              <w:rPr/>
-              <w:t>60 (12, 495)</w:t>
+              <w:pStyle w:val="Normal"/>
+              <w:suppressLineNumbers w:val="0"/>
+              <w:bidi w:val="0"/>
+              <w:spacing w:before="0" w:beforeAutospacing="off" w:after="0" w:afterAutospacing="off" w:line="279" w:lineRule="auto"/>
+              <w:ind w:left="0" w:right="0"/>
+              <w:jc w:val="center"/>
+            </w:pPr>
+            <w:r>
+              <w:rPr/>
+              <w:t>242 (264)</w:t>
             </w:r>
           </w:p>
         </w:tc>
@@ -4708,38 +5437,6 @@
         </w:tc>
         <w:tc>
           <w:tcPr>
-            <w:tcW w:w="1690" w:type="dxa"/>
-            <w:tcMar/>
-            <w:vAlign w:val="center"/>
-          </w:tcPr>
-          <w:p>
-            <w:pPr>
-              <w:spacing w:before="0" w:beforeAutospacing="off" w:after="0" w:afterAutospacing="off"/>
-            </w:pPr>
-            <w:r>
-              <w:rPr/>
-              <w:t>5</w:t>
-            </w:r>
-          </w:p>
-        </w:tc>
-        <w:tc>
-          <w:tcPr>
-            <w:tcW w:w="2050" w:type="dxa"/>
-            <w:tcMar/>
-            <w:vAlign w:val="center"/>
-          </w:tcPr>
-          <w:p>
-            <w:pPr>
-              <w:spacing w:before="0" w:beforeAutospacing="off" w:after="0" w:afterAutospacing="off"/>
-            </w:pPr>
-            <w:r>
-              <w:rPr/>
-              <w:t>5</w:t>
-            </w:r>
-          </w:p>
-        </w:tc>
-        <w:tc>
-          <w:tcPr>
             <w:tcW w:w="1600" w:type="dxa"/>
             <w:tcMar/>
             <w:vAlign w:val="center"/>
@@ -4747,6 +5444,7 @@
           <w:p>
             <w:pPr>
               <w:spacing w:before="0" w:beforeAutospacing="off" w:after="0" w:afterAutospacing="off"/>
+              <w:jc w:val="center"/>
             </w:pPr>
             <w:r>
               <w:rPr/>
@@ -4763,6 +5461,7 @@
           <w:p>
             <w:pPr>
               <w:spacing w:before="0" w:beforeAutospacing="off" w:after="0" w:afterAutospacing="off"/>
+              <w:jc w:val="center"/>
             </w:pPr>
             <w:r>
               <w:rPr/>
@@ -4779,6 +5478,7 @@
           <w:p>
             <w:pPr>
               <w:spacing w:before="0" w:beforeAutospacing="off" w:after="0" w:afterAutospacing="off"/>
+              <w:jc w:val="center"/>
             </w:pPr>
             <w:r>
               <w:rPr/>
@@ -4799,6 +5499,7 @@
           </w:tcPr>
           <w:p>
             <w:pPr>
+              <w:pStyle w:val="Normal"/>
               <w:spacing w:before="0" w:beforeAutospacing="off" w:after="0" w:afterAutospacing="off"/>
               <w:rPr>
                 <w:b w:val="0"/>
@@ -4824,39 +5525,29 @@
                 <w:b w:val="0"/>
                 <w:bCs w:val="0"/>
               </w:rPr>
-              <w:t xml:space="preserve"> Minutes Since Waking</w:t>
-            </w:r>
-          </w:p>
-        </w:tc>
-        <w:tc>
-          <w:tcPr>
-            <w:tcW w:w="1690" w:type="dxa"/>
-            <w:tcMar/>
-            <w:vAlign w:val="center"/>
-          </w:tcPr>
-          <w:p>
-            <w:pPr>
-              <w:spacing w:before="0" w:beforeAutospacing="off" w:after="0" w:afterAutospacing="off"/>
-            </w:pPr>
-            <w:r>
-              <w:rPr/>
-              <w:t>3 (0, 8)</w:t>
-            </w:r>
-          </w:p>
-        </w:tc>
-        <w:tc>
-          <w:tcPr>
-            <w:tcW w:w="2050" w:type="dxa"/>
-            <w:tcMar/>
-            <w:vAlign w:val="center"/>
-          </w:tcPr>
-          <w:p>
-            <w:pPr>
-              <w:spacing w:before="0" w:beforeAutospacing="off" w:after="0" w:afterAutospacing="off"/>
-            </w:pPr>
-            <w:r>
-              <w:rPr/>
-              <w:t>37 (31, 55)</w:t>
+              <w:t xml:space="preserve"> </w:t>
+            </w:r>
+            <w:r>
+              <w:rPr>
+                <w:b w:val="0"/>
+                <w:bCs w:val="0"/>
+              </w:rPr>
+              <w:t>Time</w:t>
+            </w:r>
+            <w:r>
+              <w:rPr>
+                <w:b w:val="0"/>
+                <w:bCs w:val="0"/>
+              </w:rPr>
+              <w:t xml:space="preserve"> (minutes)</w:t>
+            </w:r>
+            <w:r>
+              <w:rPr>
+                <w:b w:val="0"/>
+                <w:bCs w:val="0"/>
+                <w:vertAlign w:val="superscript"/>
+              </w:rPr>
+              <w:t>2</w:t>
             </w:r>
           </w:p>
         </w:tc>
@@ -4869,10 +5560,11 @@
           <w:p>
             <w:pPr>
               <w:spacing w:before="0" w:beforeAutospacing="off" w:after="0" w:afterAutospacing="off"/>
-            </w:pPr>
-            <w:r>
-              <w:rPr/>
-              <w:t>321 (260, 374)</w:t>
+              <w:jc w:val="center"/>
+            </w:pPr>
+            <w:r>
+              <w:rPr/>
+              <w:t>324 (79)</w:t>
             </w:r>
           </w:p>
         </w:tc>
@@ -4884,11 +5576,16 @@
           </w:tcPr>
           <w:p>
             <w:pPr>
-              <w:spacing w:before="0" w:beforeAutospacing="off" w:after="0" w:afterAutospacing="off"/>
-            </w:pPr>
-            <w:r>
-              <w:rPr/>
-              <w:t>616 (599, 687)</w:t>
+              <w:pStyle w:val="Normal"/>
+              <w:suppressLineNumbers w:val="0"/>
+              <w:bidi w:val="0"/>
+              <w:spacing w:before="0" w:beforeAutospacing="off" w:after="0" w:afterAutospacing="off" w:line="279" w:lineRule="auto"/>
+              <w:ind w:left="0" w:right="0"/>
+              <w:jc w:val="center"/>
+            </w:pPr>
+            <w:r>
+              <w:rPr/>
+              <w:t>659 (100)</w:t>
             </w:r>
           </w:p>
         </w:tc>
@@ -4900,11 +5597,16 @@
           </w:tcPr>
           <w:p>
             <w:pPr>
-              <w:spacing w:before="0" w:beforeAutospacing="off" w:after="0" w:afterAutospacing="off"/>
-            </w:pPr>
-            <w:r>
-              <w:rPr/>
-              <w:t>237 (25, 577)</w:t>
+              <w:pStyle w:val="Normal"/>
+              <w:suppressLineNumbers w:val="0"/>
+              <w:bidi w:val="0"/>
+              <w:spacing w:before="0" w:beforeAutospacing="off" w:after="0" w:afterAutospacing="off" w:line="279" w:lineRule="auto"/>
+              <w:ind w:left="0" w:right="0"/>
+              <w:jc w:val="center"/>
+            </w:pPr>
+            <w:r>
+              <w:rPr/>
+              <w:t>274 (272)</w:t>
             </w:r>
           </w:p>
         </w:tc>
@@ -4948,44 +5650,6 @@
         </w:tc>
         <w:tc>
           <w:tcPr>
-            <w:tcW w:w="1690" w:type="dxa"/>
-            <w:tcBorders>
-              <w:bottom w:val="single" w:color="000000" w:themeColor="text1" w:sz="12"/>
-            </w:tcBorders>
-            <w:tcMar/>
-            <w:vAlign w:val="center"/>
-          </w:tcPr>
-          <w:p>
-            <w:pPr>
-              <w:spacing w:before="0" w:beforeAutospacing="off" w:after="0" w:afterAutospacing="off"/>
-            </w:pPr>
-            <w:r>
-              <w:rPr/>
-              <w:t>14</w:t>
-            </w:r>
-          </w:p>
-        </w:tc>
-        <w:tc>
-          <w:tcPr>
-            <w:tcW w:w="2050" w:type="dxa"/>
-            <w:tcBorders>
-              <w:bottom w:val="single" w:color="000000" w:themeColor="text1" w:sz="12"/>
-            </w:tcBorders>
-            <w:tcMar/>
-            <w:vAlign w:val="center"/>
-          </w:tcPr>
-          <w:p>
-            <w:pPr>
-              <w:spacing w:before="0" w:beforeAutospacing="off" w:after="0" w:afterAutospacing="off"/>
-            </w:pPr>
-            <w:r>
-              <w:rPr/>
-              <w:t>22</w:t>
-            </w:r>
-          </w:p>
-        </w:tc>
-        <w:tc>
-          <w:tcPr>
             <w:tcW w:w="1600" w:type="dxa"/>
             <w:tcBorders>
               <w:bottom w:val="single" w:color="000000" w:themeColor="text1" w:sz="12"/>
@@ -4996,6 +5660,7 @@
           <w:p>
             <w:pPr>
               <w:spacing w:before="0" w:beforeAutospacing="off" w:after="0" w:afterAutospacing="off"/>
+              <w:jc w:val="center"/>
             </w:pPr>
             <w:r>
               <w:rPr/>
@@ -5015,6 +5680,7 @@
           <w:p>
             <w:pPr>
               <w:spacing w:before="0" w:beforeAutospacing="off" w:after="0" w:afterAutospacing="off"/>
+              <w:jc w:val="center"/>
             </w:pPr>
             <w:r>
               <w:rPr/>
@@ -5034,6 +5700,7 @@
           <w:p>
             <w:pPr>
               <w:spacing w:before="0" w:beforeAutospacing="off" w:after="0" w:afterAutospacing="off"/>
+              <w:jc w:val="center"/>
             </w:pPr>
             <w:r>
               <w:rPr/>
@@ -5049,20 +5716,74 @@
         <w:spacing w:before="0" w:beforeAutospacing="off" w:after="0" w:afterAutospacing="off" w:line="480" w:lineRule="auto"/>
         <w:jc w:val="both"/>
         <w:rPr>
-          <w:rFonts w:ascii="Times New Roman" w:hAnsi="Times New Roman" w:eastAsia="Times New Roman" w:cs="Times New Roman"/>
-          <w:b w:val="1"/>
-          <w:bCs w:val="1"/>
-          <w:i w:val="0"/>
-          <w:iCs w:val="0"/>
-          <w:caps w:val="0"/>
-          <w:smallCaps w:val="0"/>
-          <w:noProof w:val="0"/>
-          <w:color w:val="000000" w:themeColor="text1" w:themeTint="FF" w:themeShade="FF"/>
-          <w:sz w:val="24"/>
-          <w:szCs w:val="24"/>
+          <w:b w:val="0"/>
+          <w:bCs w:val="0"/>
+          <w:noProof w:val="0"/>
+          <w:vertAlign w:val="superscript"/>
           <w:lang w:val="en-US"/>
         </w:rPr>
       </w:pPr>
+      <w:r>
+        <w:rPr>
+          <w:b w:val="0"/>
+          <w:bCs w:val="0"/>
+          <w:vertAlign w:val="superscript"/>
+        </w:rPr>
+        <w:t>1</w:t>
+      </w:r>
+      <w:r>
+        <w:rPr>
+          <w:rFonts w:ascii="Times New Roman" w:hAnsi="Times New Roman" w:eastAsia="Times New Roman" w:cs="Times New Roman"/>
+          <w:b w:val="0"/>
+          <w:bCs w:val="0"/>
+          <w:i w:val="0"/>
+          <w:iCs w:val="0"/>
+          <w:caps w:val="0"/>
+          <w:smallCaps w:val="0"/>
+          <w:noProof w:val="0"/>
+          <w:color w:val="000000" w:themeColor="text1" w:themeTint="FF" w:themeShade="FF"/>
+          <w:sz w:val="24"/>
+          <w:szCs w:val="24"/>
+          <w:lang w:val="en-US"/>
+        </w:rPr>
+        <w:t>Values are mean (SD).</w:t>
+      </w:r>
+    </w:p>
+    <w:p>
+      <w:pPr>
+        <w:pStyle w:val="Normal"/>
+        <w:spacing w:before="0" w:beforeAutospacing="off" w:after="0" w:afterAutospacing="off" w:line="480" w:lineRule="auto"/>
+        <w:jc w:val="left"/>
+        <w:rPr>
+          <w:b w:val="0"/>
+          <w:bCs w:val="0"/>
+        </w:rPr>
+      </w:pPr>
+      <w:r>
+        <w:rPr>
+          <w:b w:val="0"/>
+          <w:bCs w:val="0"/>
+          <w:vertAlign w:val="superscript"/>
+        </w:rPr>
+        <w:t>2</w:t>
+      </w:r>
+      <w:r>
+        <w:rPr>
+          <w:rFonts w:ascii="Times New Roman" w:hAnsi="Times New Roman" w:eastAsia="Times New Roman" w:cs="Times New Roman"/>
+          <w:b w:val="0"/>
+          <w:bCs w:val="0"/>
+          <w:i w:val="0"/>
+          <w:iCs w:val="0"/>
+          <w:caps w:val="0"/>
+          <w:smallCaps w:val="0"/>
+          <w:noProof w:val="0"/>
+          <w:color w:val="000000" w:themeColor="text1" w:themeTint="FF" w:themeShade="FF"/>
+          <w:sz w:val="24"/>
+          <w:szCs w:val="24"/>
+          <w:lang w:val="en-US"/>
+        </w:rPr>
+        <w:t>Refers to time from waking.</w:t>
+      </w:r>
     </w:p>
     <w:p>
       <w:pPr>
@@ -5086,27 +5807,6 @@
       </w:pPr>
     </w:p>
     <w:p>
-      <w:pPr>
-        <w:pStyle w:val="Normal"/>
-        <w:spacing w:before="0" w:beforeAutospacing="off" w:after="0" w:afterAutospacing="off" w:line="480" w:lineRule="auto"/>
-        <w:jc w:val="both"/>
-        <w:rPr>
-          <w:rFonts w:ascii="Times New Roman" w:hAnsi="Times New Roman" w:eastAsia="Times New Roman" w:cs="Times New Roman"/>
-          <w:b w:val="1"/>
-          <w:bCs w:val="1"/>
-          <w:i w:val="0"/>
-          <w:iCs w:val="0"/>
-          <w:caps w:val="0"/>
-          <w:smallCaps w:val="0"/>
-          <w:noProof w:val="0"/>
-          <w:color w:val="000000" w:themeColor="text1" w:themeTint="FF" w:themeShade="FF"/>
-          <w:sz w:val="24"/>
-          <w:szCs w:val="24"/>
-          <w:lang w:val="en-US"/>
-        </w:rPr>
-      </w:pPr>
-    </w:p>
-    <w:p>
       <w:r>
         <w:br w:type="page"/>
       </w:r>
@@ -5115,7 +5815,7 @@
       <w:pPr>
         <w:pStyle w:val="Normal"/>
         <w:spacing w:before="0" w:beforeAutospacing="off" w:after="0" w:afterAutospacing="off" w:line="480" w:lineRule="auto"/>
-        <w:jc w:val="both"/>
+        <w:jc w:val="center"/>
         <w:rPr>
           <w:rFonts w:ascii="Times New Roman" w:hAnsi="Times New Roman" w:eastAsia="Times New Roman" w:cs="Times New Roman"/>
           <w:b w:val="0"/>
@@ -5171,7 +5871,7 @@
         <w:tblStyle w:val="TableNormal"/>
         <w:bidiVisual w:val="0"/>
         <w:tblW w:w="0" w:type="auto"/>
-        <w:jc w:val="left"/>
+        <w:jc w:val="center"/>
         <w:tblLook w:val="06A0" w:firstRow="1" w:lastRow="0" w:firstColumn="1" w:lastColumn="0" w:noHBand="1" w:noVBand="1"/>
       </w:tblPr>
       <w:tblGrid>
@@ -6898,7 +7598,7 @@
       </w:pPr>
       <w:r>
         <w:drawing>
-          <wp:inline wp14:editId="3CB6A6C3" wp14:anchorId="6F5581FF">
+          <wp:inline wp14:editId="6CE8C831" wp14:anchorId="6F5581FF">
             <wp:extent cx="5943600" cy="4352925"/>
             <wp:effectExtent l="0" t="0" r="0" b="0"/>
             <wp:docPr id="1037050597" name="drawing"/>

</xml_diff>